<commit_message>
dernières modifs pour aujourd'hui
mode d'emploi complet
</commit_message>
<xml_diff>
--- a/modeEmploi.docx
+++ b/modeEmploi.docx
@@ -715,18 +715,15 @@
         <w:t>« Louer </w:t>
       </w:r>
       <w:r>
-        <w:t xml:space="preserve">un </w:t>
-      </w:r>
-      <w:proofErr w:type="gramStart"/>
-      <w:r>
-        <w:t>objet</w:t>
-      </w:r>
-      <w:r>
-        <w:t>»</w:t>
-      </w:r>
-      <w:proofErr w:type="gramEnd"/>
-      <w:r>
-        <w:t xml:space="preserve"> (</w:t>
+        <w:t>un objet</w:t>
+      </w:r>
+      <w:r>
+        <w:t xml:space="preserve"> </w:t>
+      </w:r>
+      <w:bookmarkStart w:id="0" w:name="_GoBack"/>
+      <w:bookmarkEnd w:id="0"/>
+      <w:r>
+        <w:t>» (</w:t>
       </w:r>
       <w:r>
         <w:t xml:space="preserve">bouton </w:t>
@@ -1119,12 +1116,8 @@
           <w:numId w:val="9"/>
         </w:numPr>
         <w:sectPr>
-          <w:headerReference w:type="even" r:id="rId16"/>
-          <w:headerReference w:type="default" r:id="rId17"/>
-          <w:footerReference w:type="even" r:id="rId18"/>
-          <w:footerReference w:type="default" r:id="rId19"/>
-          <w:headerReference w:type="first" r:id="rId20"/>
-          <w:footerReference w:type="first" r:id="rId21"/>
+          <w:headerReference w:type="default" r:id="rId16"/>
+          <w:footerReference w:type="default" r:id="rId17"/>
           <w:pgSz w:w="11906" w:h="16838"/>
           <w:pgMar w:top="993" w:right="1417" w:bottom="1417" w:left="1417" w:header="708" w:footer="708" w:gutter="0"/>
           <w:cols w:space="708"/>
@@ -1260,7 +1253,7 @@
                           </pic:cNvPicPr>
                         </pic:nvPicPr>
                         <pic:blipFill>
-                          <a:blip r:embed="rId22" cstate="print">
+                          <a:blip r:embed="rId18" cstate="print">
                             <a:extLst>
                               <a:ext uri="{28A0092B-C50C-407E-A947-70E740481C1C}">
                                 <a14:useLocalDpi xmlns:a14="http://schemas.microsoft.com/office/drawing/2010/main" val="0"/>
@@ -1352,7 +1345,7 @@
             <w:pict>
               <v:group id="Groupe 22" o:spid="_x0000_s1038" style="position:absolute;left:0;text-align:left;margin-left:310.4pt;margin-top:10.4pt;width:142.25pt;height:96.5pt;z-index:251668480" coordsize="18065,12257" o:gfxdata="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">
                 <v:shape id="Image 20" o:spid="_x0000_s1039" type="#_x0000_t75" style="position:absolute;width:18065;height:10820;visibility:visible;mso-wrap-style:square" o:gfxdata="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">
-                  <v:imagedata r:id="rId23" o:title=""/>
+                  <v:imagedata r:id="rId19" o:title=""/>
                   <v:path arrowok="t"/>
                 </v:shape>
                 <v:shape id="Zone de texte 21" o:spid="_x0000_s1040" type="#_x0000_t202" style="position:absolute;top:10835;width:18065;height:1422;visibility:visible;mso-wrap-style:square;v-text-anchor:top" o:gfxdata="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" stroked="f">
@@ -1558,24 +1551,9 @@
     <w:pPr>
       <w:pStyle w:val="Pieddepage"/>
     </w:pPr>
-  </w:p>
-</w:ftr>
-</file>
-
-<file path=word/footer2.xml><?xml version="1.0" encoding="utf-8"?>
-<w:ftr xmlns:wpc="http://schemas.microsoft.com/office/word/2010/wordprocessingCanvas" xmlns:cx="http://schemas.microsoft.com/office/drawing/2014/chartex" xmlns:cx1="http://schemas.microsoft.com/office/drawing/2015/9/8/chartex" xmlns:mc="http://schemas.openxmlformats.org/markup-compatibility/2006" xmlns:o="urn:schemas-microsoft-com:office:office" xmlns:r="http://schemas.openxmlformats.org/officeDocument/2006/relationships" xmlns:m="http://schemas.openxmlformats.org/officeDocument/2006/math" xmlns:v="urn:schemas-microsoft-com:vml" xmlns:wp14="http://schemas.microsoft.com/office/word/2010/wordprocessingDrawing" xmlns:wp="http://schemas.openxmlformats.org/drawingml/2006/wordprocessingDrawing" xmlns:w10="urn:schemas-microsoft-com:office:word" xmlns:w="http://schemas.openxmlformats.org/wordprocessingml/2006/main" xmlns:w14="http://schemas.microsoft.com/office/word/2010/wordml" xmlns:w15="http://schemas.microsoft.com/office/word/2012/wordml" xmlns:w16se="http://schemas.microsoft.com/office/word/2015/wordml/symex" xmlns:wpg="http://schemas.microsoft.com/office/word/2010/wordprocessingGroup" xmlns:wpi="http://schemas.microsoft.com/office/word/2010/wordprocessingInk" xmlns:wne="http://schemas.microsoft.com/office/word/2006/wordml" xmlns:wps="http://schemas.microsoft.com/office/word/2010/wordprocessingShape" mc:Ignorable="w14 w15 w16se wp14">
-  <w:p>
-    <w:pPr>
-      <w:pStyle w:val="Pieddepage"/>
-    </w:pPr>
     <w:r>
-      <w:t xml:space="preserve">Paola </w:t>
+      <w:t>Paola Costa</w:t>
     </w:r>
-    <w:r>
-      <w:t>Costa</w:t>
-    </w:r>
-    <w:bookmarkStart w:id="0" w:name="_GoBack"/>
-    <w:bookmarkEnd w:id="0"/>
     <w:r>
       <w:tab/>
     </w:r>
@@ -1605,16 +1583,6 @@
 </w:ftr>
 </file>
 
-<file path=word/footer3.xml><?xml version="1.0" encoding="utf-8"?>
-<w:ftr xmlns:wpc="http://schemas.microsoft.com/office/word/2010/wordprocessingCanvas" xmlns:cx="http://schemas.microsoft.com/office/drawing/2014/chartex" xmlns:cx1="http://schemas.microsoft.com/office/drawing/2015/9/8/chartex" xmlns:mc="http://schemas.openxmlformats.org/markup-compatibility/2006" xmlns:o="urn:schemas-microsoft-com:office:office" xmlns:r="http://schemas.openxmlformats.org/officeDocument/2006/relationships" xmlns:m="http://schemas.openxmlformats.org/officeDocument/2006/math" xmlns:v="urn:schemas-microsoft-com:vml" xmlns:wp14="http://schemas.microsoft.com/office/word/2010/wordprocessingDrawing" xmlns:wp="http://schemas.openxmlformats.org/drawingml/2006/wordprocessingDrawing" xmlns:w10="urn:schemas-microsoft-com:office:word" xmlns:w="http://schemas.openxmlformats.org/wordprocessingml/2006/main" xmlns:w14="http://schemas.microsoft.com/office/word/2010/wordml" xmlns:w15="http://schemas.microsoft.com/office/word/2012/wordml" xmlns:w16se="http://schemas.microsoft.com/office/word/2015/wordml/symex" xmlns:wpg="http://schemas.microsoft.com/office/word/2010/wordprocessingGroup" xmlns:wpi="http://schemas.microsoft.com/office/word/2010/wordprocessingInk" xmlns:wne="http://schemas.microsoft.com/office/word/2006/wordml" xmlns:wps="http://schemas.microsoft.com/office/word/2010/wordprocessingShape" mc:Ignorable="w14 w15 w16se wp14">
-  <w:p>
-    <w:pPr>
-      <w:pStyle w:val="Pieddepage"/>
-    </w:pPr>
-  </w:p>
-</w:ftr>
-</file>
-
 <file path=word/footnotes.xml><?xml version="1.0" encoding="utf-8"?>
 <w:footnotes xmlns:wpc="http://schemas.microsoft.com/office/word/2010/wordprocessingCanvas" xmlns:cx="http://schemas.microsoft.com/office/drawing/2014/chartex" xmlns:cx1="http://schemas.microsoft.com/office/drawing/2015/9/8/chartex" xmlns:mc="http://schemas.openxmlformats.org/markup-compatibility/2006" xmlns:o="urn:schemas-microsoft-com:office:office" xmlns:r="http://schemas.openxmlformats.org/officeDocument/2006/relationships" xmlns:m="http://schemas.openxmlformats.org/officeDocument/2006/math" xmlns:v="urn:schemas-microsoft-com:vml" xmlns:wp14="http://schemas.microsoft.com/office/word/2010/wordprocessingDrawing" xmlns:wp="http://schemas.openxmlformats.org/drawingml/2006/wordprocessingDrawing" xmlns:w10="urn:schemas-microsoft-com:office:word" xmlns:w="http://schemas.openxmlformats.org/wordprocessingml/2006/main" xmlns:w14="http://schemas.microsoft.com/office/word/2010/wordml" xmlns:w15="http://schemas.microsoft.com/office/word/2012/wordml" xmlns:w16se="http://schemas.microsoft.com/office/word/2015/wordml/symex" xmlns:wpg="http://schemas.microsoft.com/office/word/2010/wordprocessingGroup" xmlns:wpi="http://schemas.microsoft.com/office/word/2010/wordprocessingInk" xmlns:wne="http://schemas.microsoft.com/office/word/2006/wordml" xmlns:wps="http://schemas.microsoft.com/office/word/2010/wordprocessingShape" mc:Ignorable="w14 w15 w16se wp14">
   <w:footnote w:type="separator" w:id="-1">
@@ -1641,16 +1609,6 @@
 </file>
 
 <file path=word/header1.xml><?xml version="1.0" encoding="utf-8"?>
-<w:hdr xmlns:wpc="http://schemas.microsoft.com/office/word/2010/wordprocessingCanvas" xmlns:cx="http://schemas.microsoft.com/office/drawing/2014/chartex" xmlns:cx1="http://schemas.microsoft.com/office/drawing/2015/9/8/chartex" xmlns:mc="http://schemas.openxmlformats.org/markup-compatibility/2006" xmlns:o="urn:schemas-microsoft-com:office:office" xmlns:r="http://schemas.openxmlformats.org/officeDocument/2006/relationships" xmlns:m="http://schemas.openxmlformats.org/officeDocument/2006/math" xmlns:v="urn:schemas-microsoft-com:vml" xmlns:wp14="http://schemas.microsoft.com/office/word/2010/wordprocessingDrawing" xmlns:wp="http://schemas.openxmlformats.org/drawingml/2006/wordprocessingDrawing" xmlns:w10="urn:schemas-microsoft-com:office:word" xmlns:w="http://schemas.openxmlformats.org/wordprocessingml/2006/main" xmlns:w14="http://schemas.microsoft.com/office/word/2010/wordml" xmlns:w15="http://schemas.microsoft.com/office/word/2012/wordml" xmlns:w16se="http://schemas.microsoft.com/office/word/2015/wordml/symex" xmlns:wpg="http://schemas.microsoft.com/office/word/2010/wordprocessingGroup" xmlns:wpi="http://schemas.microsoft.com/office/word/2010/wordprocessingInk" xmlns:wne="http://schemas.microsoft.com/office/word/2006/wordml" xmlns:wps="http://schemas.microsoft.com/office/word/2010/wordprocessingShape" mc:Ignorable="w14 w15 w16se wp14">
-  <w:p>
-    <w:pPr>
-      <w:pStyle w:val="En-tte"/>
-    </w:pPr>
-  </w:p>
-</w:hdr>
-</file>
-
-<file path=word/header2.xml><?xml version="1.0" encoding="utf-8"?>
 <w:hdr xmlns:wpc="http://schemas.microsoft.com/office/word/2010/wordprocessingCanvas" xmlns:cx="http://schemas.microsoft.com/office/drawing/2014/chartex" xmlns:cx1="http://schemas.microsoft.com/office/drawing/2015/9/8/chartex" xmlns:mc="http://schemas.openxmlformats.org/markup-compatibility/2006" xmlns:o="urn:schemas-microsoft-com:office:office" xmlns:r="http://schemas.openxmlformats.org/officeDocument/2006/relationships" xmlns:m="http://schemas.openxmlformats.org/officeDocument/2006/math" xmlns:v="urn:schemas-microsoft-com:vml" xmlns:wp14="http://schemas.microsoft.com/office/word/2010/wordprocessingDrawing" xmlns:wp="http://schemas.openxmlformats.org/drawingml/2006/wordprocessingDrawing" xmlns:w10="urn:schemas-microsoft-com:office:word" xmlns:w="http://schemas.openxmlformats.org/wordprocessingml/2006/main" xmlns:w14="http://schemas.microsoft.com/office/word/2010/wordml" xmlns:w15="http://schemas.microsoft.com/office/word/2012/wordml" xmlns:w16se="http://schemas.microsoft.com/office/word/2015/wordml/symex" xmlns:wpg="http://schemas.microsoft.com/office/word/2010/wordprocessingGroup" xmlns:wpi="http://schemas.microsoft.com/office/word/2010/wordprocessingInk" xmlns:wne="http://schemas.microsoft.com/office/word/2006/wordml" xmlns:wps="http://schemas.microsoft.com/office/word/2010/wordprocessingShape" mc:Ignorable="w14 w15 w16se wp14">
   <w:p>
     <w:pPr>
@@ -1667,16 +1625,6 @@
       <w:tab/>
       <w:t>Pré-TPI</w:t>
     </w:r>
-  </w:p>
-</w:hdr>
-</file>
-
-<file path=word/header3.xml><?xml version="1.0" encoding="utf-8"?>
-<w:hdr xmlns:wpc="http://schemas.microsoft.com/office/word/2010/wordprocessingCanvas" xmlns:cx="http://schemas.microsoft.com/office/drawing/2014/chartex" xmlns:cx1="http://schemas.microsoft.com/office/drawing/2015/9/8/chartex" xmlns:mc="http://schemas.openxmlformats.org/markup-compatibility/2006" xmlns:o="urn:schemas-microsoft-com:office:office" xmlns:r="http://schemas.openxmlformats.org/officeDocument/2006/relationships" xmlns:m="http://schemas.openxmlformats.org/officeDocument/2006/math" xmlns:v="urn:schemas-microsoft-com:vml" xmlns:wp14="http://schemas.microsoft.com/office/word/2010/wordprocessingDrawing" xmlns:wp="http://schemas.openxmlformats.org/drawingml/2006/wordprocessingDrawing" xmlns:w10="urn:schemas-microsoft-com:office:word" xmlns:w="http://schemas.openxmlformats.org/wordprocessingml/2006/main" xmlns:w14="http://schemas.microsoft.com/office/word/2010/wordml" xmlns:w15="http://schemas.microsoft.com/office/word/2012/wordml" xmlns:w16se="http://schemas.microsoft.com/office/word/2015/wordml/symex" xmlns:wpg="http://schemas.microsoft.com/office/word/2010/wordprocessingGroup" xmlns:wpi="http://schemas.microsoft.com/office/word/2010/wordprocessingInk" xmlns:wne="http://schemas.microsoft.com/office/word/2006/wordml" xmlns:wps="http://schemas.microsoft.com/office/word/2010/wordprocessingShape" mc:Ignorable="w14 w15 w16se wp14">
-  <w:p>
-    <w:pPr>
-      <w:pStyle w:val="En-tte"/>
-    </w:pPr>
   </w:p>
 </w:hdr>
 </file>
@@ -3918,7 +3866,7 @@
 </file>
 
 <file path=customXml/itemProps1.xml><?xml version="1.0" encoding="utf-8"?>
-<ds:datastoreItem xmlns:ds="http://schemas.openxmlformats.org/officeDocument/2006/customXml" ds:itemID="{C1FDDFA1-47C2-4D08-B4FC-D84D3E6CA90F}">
+<ds:datastoreItem xmlns:ds="http://schemas.openxmlformats.org/officeDocument/2006/customXml" ds:itemID="{9B16768D-0176-416E-B518-0833A8FD8305}">
   <ds:schemaRefs>
     <ds:schemaRef ds:uri="http://schemas.openxmlformats.org/officeDocument/2006/bibliography"/>
   </ds:schemaRefs>

</xml_diff>